<commit_message>
finished header table, now onto inventory table
</commit_message>
<xml_diff>
--- a/src/InvoiceDemo.docx
+++ b/src/InvoiceDemo.docx
@@ -4,79 +4,212 @@
   <w:body>
     <w:tbl>
       <w:tblPr>
-        <w:tblW w:type="[object Object]" w:w="4535"/>
+        <w:tblW w:type="auto" w:w="100"/>
         <w:tblBorders>
-          <w:top w:val="single" w:color="auto" w:sz="4"/>
-          <w:left w:val="single" w:color="auto" w:sz="4"/>
-          <w:bottom w:val="single" w:color="auto" w:sz="4"/>
-          <w:right w:val="single" w:color="auto" w:sz="4"/>
-          <w:insideH w:val="single" w:color="auto" w:sz="4"/>
-          <w:insideV w:val="single" w:color="auto" w:sz="4"/>
+          <w:top w:val="none"/>
+          <w:left w:val="none"/>
+          <w:bottom w:val="none"/>
+          <w:right w:val="none"/>
+          <w:insideH w:val="none"/>
+          <w:insideV w:val="none"/>
         </w:tblBorders>
       </w:tblPr>
       <w:tblGrid>
         <w:gridCol w:w="100"/>
+        <w:gridCol w:w="100"/>
       </w:tblGrid>
       <w:tr>
         <w:tc>
+          <w:tcPr>
+            <w:tcW w:type="dxa" w:w="6000"/>
+            <w:tcMar>
+              <w:top w:type="dxa" w:w="75"/>
+              <w:left w:type="dxa" w:w="75"/>
+              <w:bottom w:type="dxa" w:w="75"/>
+              <w:right w:type="dxa" w:w="75"/>
+            </w:tcMar>
+          </w:tcPr>
           <w:p>
             <w:r>
               <w:rPr>
                 <w:rFonts w:ascii="Arial (Headings)" w:cs="Arial (Headings)" w:eastAsia="Arial (Headings)" w:hAnsi="Arial (Headings)"/>
                 <w:b/>
                 <w:bCs/>
-                <w:sz w:val="16"/>
-                <w:szCs w:val="16"/>
+                <w:sz w:val="32"/>
+                <w:szCs w:val="32"/>
               </w:rPr>
               <w:t xml:space="preserve">Food</w:t>
             </w:r>
             <w:r>
-              <w:rPr>
-                <w:rFonts w:ascii="Arial (Body)" w:cs="Arial (Body)" w:eastAsia="Arial (Body)" w:hAnsi="Arial (Body)"/>
-                <w:sz w:val="12"/>
-                <w:szCs w:val="12"/>
+              <w:br/>
+            </w:r>
+            <w:r>
+              <w:rPr>
+                <w:rFonts w:ascii="Arial (Body)" w:cs="Arial (Body)" w:eastAsia="Arial (Body)" w:hAnsi="Arial (Body)"/>
+                <w:sz w:val="24"/>
+                <w:szCs w:val="24"/>
               </w:rPr>
               <w:t xml:space="preserve">1</w:t>
             </w:r>
             <w:r>
-              <w:rPr>
-                <w:rFonts w:ascii="Arial (Body)" w:cs="Arial (Body)" w:eastAsia="Arial (Body)" w:hAnsi="Arial (Body)"/>
-                <w:sz w:val="12"/>
-                <w:szCs w:val="12"/>
-              </w:rPr>
-              <w:t xml:space="preserve">1 1</w:t>
-            </w:r>
-            <w:r>
-              <w:rPr>
-                <w:rFonts w:ascii="Arial (Body)" w:cs="Arial (Body)" w:eastAsia="Arial (Body)" w:hAnsi="Arial (Body)"/>
-                <w:sz w:val="12"/>
-                <w:szCs w:val="12"/>
+              <w:br/>
+            </w:r>
+            <w:r>
+              <w:rPr>
+                <w:rFonts w:ascii="Arial (Body)" w:cs="Arial (Body)" w:eastAsia="Arial (Body)" w:hAnsi="Arial (Body)"/>
+                <w:sz w:val="24"/>
+                <w:szCs w:val="24"/>
+              </w:rPr>
+              <w:t xml:space="preserve">1, AK 1</w:t>
+            </w:r>
+            <w:r>
+              <w:br/>
+            </w:r>
+            <w:r>
+              <w:rPr>
+                <w:rFonts w:ascii="Arial (Body)" w:cs="Arial (Body)" w:eastAsia="Arial (Body)" w:hAnsi="Arial (Body)"/>
+                <w:sz w:val="24"/>
+                <w:szCs w:val="24"/>
               </w:rPr>
               <w:t xml:space="preserve">1</w:t>
+            </w:r>
+            <w:r>
+              <w:br/>
+            </w:r>
+          </w:p>
+        </w:tc>
+        <w:tc>
+          <w:tcPr>
+            <w:tcW w:type="dxa" w:w="6000"/>
+            <w:tcMar>
+              <w:top w:type="dxa" w:w="75"/>
+              <w:left w:type="dxa" w:w="75"/>
+              <w:bottom w:type="dxa" w:w="75"/>
+              <w:right w:type="dxa" w:w="75"/>
+            </w:tcMar>
+          </w:tcPr>
+          <w:p>
+            <w:pPr>
+              <w:jc w:val="right"/>
+            </w:pPr>
+            <w:r>
+              <w:rPr>
+                <w:rFonts w:ascii="Arial (Headings)" w:cs="Arial (Headings)" w:eastAsia="Arial (Headings)" w:hAnsi="Arial (Headings)"/>
+                <w:b/>
+                <w:bCs/>
+                <w:color w:val="595959"/>
+                <w:sz w:val="40"/>
+                <w:szCs w:val="40"/>
+              </w:rPr>
+              <w:t xml:space="preserve">INVOICE</w:t>
+            </w:r>
+            <w:r>
+              <w:br/>
+            </w:r>
+            <w:r>
+              <w:br/>
+            </w:r>
+            <w:r>
+              <w:br/>
+            </w:r>
+            <w:r>
+              <w:rPr>
+                <w:rFonts w:ascii="Arial (Body)" w:cs="Arial (Body)" w:eastAsia="Arial (Body)" w:hAnsi="Arial (Body)"/>
+                <w:sz w:val="24"/>
+                <w:szCs w:val="24"/>
+              </w:rPr>
+              <w:t xml:space="preserve">INVOICE # 1</w:t>
+            </w:r>
+            <w:r>
+              <w:br/>
+            </w:r>
+            <w:r>
+              <w:rPr>
+                <w:rFonts w:ascii="Arial (Body)" w:cs="Arial (Body)" w:eastAsia="Arial (Body)" w:hAnsi="Arial (Body)"/>
+                <w:sz w:val="24"/>
+                <w:szCs w:val="24"/>
+              </w:rPr>
+              <w:t xml:space="preserve">DATE: 01/07/2026</w:t>
+            </w:r>
+            <w:r>
+              <w:br/>
             </w:r>
           </w:p>
         </w:tc>
       </w:tr>
       <w:tr>
         <w:tc>
+          <w:tcPr>
+            <w:tcMar>
+              <w:top w:type="dxa" w:w="75"/>
+              <w:left w:type="dxa" w:w="75"/>
+              <w:bottom w:type="dxa" w:w="75"/>
+              <w:right w:type="dxa" w:w="75"/>
+            </w:tcMar>
+          </w:tcPr>
           <w:p>
             <w:r>
               <w:rPr>
-                <w:rFonts w:ascii="Arial (Headings)" w:cs="Arial (Headings)" w:eastAsia="Arial (Headings)" w:hAnsi="Arial (Headings)"/>
+                <w:rFonts w:ascii="Arial (Body)" w:cs="Arial (Body)" w:eastAsia="Arial (Body)" w:hAnsi="Arial (Body)"/>
                 <w:b/>
                 <w:bCs/>
-                <w:sz w:val="16"/>
-                <w:szCs w:val="16"/>
-              </w:rPr>
-              <w:t xml:space="preserve">Food</w:t>
+                <w:sz w:val="24"/>
+                <w:szCs w:val="24"/>
+              </w:rPr>
+              <w:t xml:space="preserve">TO:</w:t>
+            </w:r>
+            <w:r>
+              <w:br/>
+            </w:r>
+            <w:r>
+              <w:rPr>
+                <w:rFonts w:ascii="Arial (Body)" w:cs="Arial (Body)" w:eastAsia="Arial (Body)" w:hAnsi="Arial (Body)"/>
+                <w:sz w:val="24"/>
+                <w:szCs w:val="24"/>
+              </w:rPr>
+              <w:t xml:space="preserve">3</w:t>
+            </w:r>
+            <w:r>
+              <w:br/>
+            </w:r>
+            <w:r>
+              <w:rPr>
+                <w:rFonts w:ascii="Arial (Body)" w:cs="Arial (Body)" w:eastAsia="Arial (Body)" w:hAnsi="Arial (Body)"/>
+                <w:sz w:val="24"/>
+                <w:szCs w:val="24"/>
+              </w:rPr>
+              <w:t xml:space="preserve">1</w:t>
+            </w:r>
+            <w:r>
+              <w:br/>
+            </w:r>
+            <w:r>
+              <w:rPr>
+                <w:rFonts w:ascii="Arial (Body)" w:cs="Arial (Body)" w:eastAsia="Arial (Body)" w:hAnsi="Arial (Body)"/>
+                <w:sz w:val="24"/>
+                <w:szCs w:val="24"/>
+              </w:rPr>
+              <w:t xml:space="preserve">1,  1</w:t>
+            </w:r>
+            <w:r>
+              <w:br/>
+            </w:r>
+            <w:r>
+              <w:br/>
+            </w:r>
+            <w:r>
+              <w:br/>
             </w:r>
           </w:p>
+        </w:tc>
+        <w:tc>
+          <w:p/>
         </w:tc>
       </w:tr>
     </w:tbl>
     <w:sectPr>
       <w:pgSz w:w="11906" w:h="16838" w:orient="portrait"/>
-      <w:pgMar w:top="1440" w:right="1440" w:bottom="1440" w:left="1440" w:header="708" w:footer="708" w:gutter="0"/>
+      <w:pgMar w:top="0.75in" w:right="0.75in" w:bottom="0.7in" w:left="0.75in" w:header="708" w:footer="708" w:gutter="0"/>
       <w:pgNumType/>
       <w:docGrid w:linePitch="360"/>
     </w:sectPr>

</xml_diff>